<commit_message>
add base docx, controller for it and started static logic
</commit_message>
<xml_diff>
--- a/word/templates/template_parts/base.docx
+++ b/word/templates/template_parts/base.docx
@@ -2,6 +2,25 @@
 <file path=word/document.xml><?xml version="1.0" encoding="utf-8"?>
 <w:document xmlns:o="urn:schemas-microsoft-com:office:office" xmlns:r="http://schemas.openxmlformats.org/officeDocument/2006/relationships" xmlns:v="urn:schemas-microsoft-com:vml" xmlns:w="http://schemas.openxmlformats.org/wordprocessingml/2006/main" xmlns:w10="urn:schemas-microsoft-com:office:word" xmlns:wp="http://schemas.openxmlformats.org/drawingml/2006/wordprocessingDrawing" xmlns:wps="http://schemas.microsoft.com/office/word/2010/wordprocessingShape" xmlns:wpg="http://schemas.microsoft.com/office/word/2010/wordprocessingGroup" xmlns:mc="http://schemas.openxmlformats.org/markup-compatibility/2006" xmlns:wp14="http://schemas.microsoft.com/office/word/2010/wordprocessingDrawing" xmlns:w14="http://schemas.microsoft.com/office/word/2010/wordml" xmlns:w15="http://schemas.microsoft.com/office/word/2012/wordml" mc:Ignorable="w14 wp14 w15">
   <w:body>
+    <w:p>
+      <w:pPr>
+        <w:pStyle w:val="Normal"/>
+        <w:widowControl/>
+        <w:bidi w:val="0"/>
+        <w:spacing w:lineRule="auto" w:line="276" w:before="0" w:after="200"/>
+        <w:jc w:val="center"/>
+        <w:rPr>
+          <w:sz w:val="44"/>
+          <w:szCs w:val="44"/>
+        </w:rPr>
+      </w:pPr>
+      <w:r>
+        <w:rPr>
+          <w:sz w:val="44"/>
+          <w:szCs w:val="44"/>
+        </w:rPr>
+      </w:r>
+    </w:p>
     <w:p>
       <w:pPr>
         <w:pStyle w:val="Normal"/>
@@ -10,8 +29,13 @@
         <w:spacing w:lineRule="auto" w:line="276" w:before="0" w:after="200"/>
         <w:jc w:val="left"/>
         <w:rPr>
-          <w:sz w:val="44"/>
-          <w:szCs w:val="44"/>
+          <w:rFonts w:ascii="JetBrains Mono" w:hAnsi="JetBrains Mono"/>
+          <w:b w:val="false"/>
+          <w:b w:val="false"/>
+          <w:i w:val="false"/>
+          <w:i w:val="false"/>
+          <w:color w:val="6AAB73"/>
+          <w:sz w:val="24"/>
         </w:rPr>
       </w:pPr>
       <w:r>
@@ -19,24 +43,219 @@
           <w:sz w:val="44"/>
           <w:szCs w:val="44"/>
         </w:rPr>
-        <w:t xml:space="preserve">{{ </w:t>
+        <w:t>{{ base_image }}</w:t>
       </w:r>
-      <w:r>
+    </w:p>
+    <w:p>
+      <w:pPr>
+        <w:pStyle w:val="Normal"/>
+        <w:widowControl/>
+        <w:bidi w:val="0"/>
+        <w:spacing w:lineRule="auto" w:line="276" w:before="0" w:after="200"/>
+        <w:jc w:val="center"/>
         <w:rPr>
-          <w:rFonts w:ascii="JetBrains Mono" w:hAnsi="JetBrains Mono"/>
-          <w:b w:val="false"/>
-          <w:i w:val="false"/>
-          <w:color w:val="6AAB73"/>
           <w:sz w:val="44"/>
           <w:szCs w:val="44"/>
         </w:rPr>
-        <w:t>title</w:t>
-      </w:r>
+      </w:pPr>
       <w:r>
         <w:rPr>
           <w:sz w:val="44"/>
           <w:szCs w:val="44"/>
         </w:rPr>
+      </w:r>
+    </w:p>
+    <w:p>
+      <w:pPr>
+        <w:pStyle w:val="Normal"/>
+        <w:widowControl/>
+        <w:bidi w:val="0"/>
+        <w:spacing w:lineRule="auto" w:line="276" w:before="0" w:after="200"/>
+        <w:jc w:val="center"/>
+        <w:rPr>
+          <w:rFonts w:ascii="Arial" w:hAnsi="Arial" w:eastAsia="" w:cs="" w:cstheme="minorBidi" w:eastAsiaTheme="minorEastAsia"/>
+          <w:b/>
+          <w:b/>
+          <w:bCs/>
+          <w:color w:val="729FCF"/>
+          <w:sz w:val="60"/>
+          <w:szCs w:val="60"/>
+          <w:highlight w:val="none"/>
+          <w:shd w:fill="auto" w:val="clear"/>
+        </w:rPr>
+      </w:pPr>
+      <w:r>
+        <w:rPr>
+          <w:rFonts w:eastAsia="" w:cs="" w:cstheme="minorBidi" w:eastAsiaTheme="minorEastAsia"/>
+          <w:b/>
+          <w:bCs/>
+          <w:color w:val="729FCF"/>
+          <w:sz w:val="60"/>
+          <w:szCs w:val="60"/>
+          <w:shd w:fill="auto" w:val="clear"/>
+        </w:rPr>
+        <w:t xml:space="preserve">iMAS </w:t>
+      </w:r>
+    </w:p>
+    <w:p>
+      <w:pPr>
+        <w:pStyle w:val="Normal"/>
+        <w:widowControl/>
+        <w:bidi w:val="0"/>
+        <w:spacing w:lineRule="auto" w:line="276" w:before="0" w:after="200"/>
+        <w:jc w:val="center"/>
+        <w:rPr>
+          <w:sz w:val="20"/>
+          <w:szCs w:val="20"/>
+        </w:rPr>
+      </w:pPr>
+      <w:r>
+        <w:rPr>
+          <w:sz w:val="20"/>
+          <w:szCs w:val="20"/>
+        </w:rPr>
+        <w:t>{%p if lang == ‘rus’ %}</w:t>
+      </w:r>
+    </w:p>
+    <w:p>
+      <w:pPr>
+        <w:pStyle w:val="Normal"/>
+        <w:widowControl/>
+        <w:bidi w:val="0"/>
+        <w:spacing w:lineRule="auto" w:line="276" w:before="0" w:after="200"/>
+        <w:jc w:val="center"/>
+        <w:rPr>
+          <w:rFonts w:ascii="Arial" w:hAnsi="Arial"/>
+          <w:b/>
+          <w:b/>
+          <w:bCs/>
+          <w:sz w:val="28"/>
+          <w:szCs w:val="28"/>
+        </w:rPr>
+      </w:pPr>
+      <w:r>
+        <w:rPr>
+          <w:rFonts w:ascii="Arial" w:hAnsi="Arial"/>
+          <w:b/>
+          <w:bCs/>
+          <w:sz w:val="28"/>
+          <w:szCs w:val="28"/>
+        </w:rPr>
+        <w:t xml:space="preserve">Экспорт проекта {{ </w:t>
+      </w:r>
+      <w:r>
+        <w:rPr>
+          <w:rFonts w:ascii="Arial" w:hAnsi="Arial"/>
+          <w:b/>
+          <w:bCs/>
+          <w:i w:val="false"/>
+          <w:color w:val="6AAB73"/>
+          <w:sz w:val="28"/>
+          <w:szCs w:val="28"/>
+        </w:rPr>
+        <w:t>project_name</w:t>
+      </w:r>
+      <w:r>
+        <w:rPr>
+          <w:rFonts w:ascii="Arial" w:hAnsi="Arial"/>
+          <w:b/>
+          <w:bCs/>
+          <w:sz w:val="28"/>
+          <w:szCs w:val="28"/>
+        </w:rPr>
+        <w:t xml:space="preserve"> }} с {{ </w:t>
+      </w:r>
+      <w:bookmarkStart w:id="0" w:name="__DdeLink__5_394326765"/>
+      <w:r>
+        <w:rPr>
+          <w:rFonts w:ascii="Arial" w:hAnsi="Arial"/>
+          <w:b/>
+          <w:bCs/>
+          <w:sz w:val="28"/>
+          <w:szCs w:val="28"/>
+        </w:rPr>
+        <w:t>date_start</w:t>
+      </w:r>
+      <w:bookmarkEnd w:id="0"/>
+      <w:r>
+        <w:rPr>
+          <w:rFonts w:ascii="Arial" w:hAnsi="Arial"/>
+          <w:b/>
+          <w:bCs/>
+          <w:sz w:val="28"/>
+          <w:szCs w:val="28"/>
+        </w:rPr>
+        <w:t xml:space="preserve"> }} по {{ </w:t>
+      </w:r>
+      <w:bookmarkStart w:id="1" w:name="__DdeLink__7_394326765"/>
+      <w:r>
+        <w:rPr>
+          <w:rFonts w:ascii="Arial" w:hAnsi="Arial"/>
+          <w:b/>
+          <w:bCs/>
+          <w:sz w:val="28"/>
+          <w:szCs w:val="28"/>
+        </w:rPr>
+        <w:t>date_end</w:t>
+      </w:r>
+      <w:bookmarkEnd w:id="1"/>
+      <w:r>
+        <w:rPr>
+          <w:rFonts w:ascii="Arial" w:hAnsi="Arial"/>
+          <w:b/>
+          <w:bCs/>
+          <w:sz w:val="28"/>
+          <w:szCs w:val="28"/>
+        </w:rPr>
+        <w:t xml:space="preserve"> }}</w:t>
+      </w:r>
+    </w:p>
+    <w:p>
+      <w:pPr>
+        <w:pStyle w:val="Normal"/>
+        <w:widowControl/>
+        <w:bidi w:val="0"/>
+        <w:spacing w:lineRule="auto" w:line="276" w:before="0" w:after="200"/>
+        <w:jc w:val="center"/>
+        <w:rPr>
+          <w:rFonts w:ascii="Arial" w:hAnsi="Arial"/>
+          <w:b/>
+          <w:b/>
+          <w:bCs/>
+          <w:sz w:val="28"/>
+          <w:szCs w:val="28"/>
+        </w:rPr>
+      </w:pPr>
+      <w:r>
+        <w:rPr>
+          <w:rFonts w:ascii="Arial" w:hAnsi="Arial"/>
+          <w:b/>
+          <w:bCs/>
+          <w:sz w:val="28"/>
+          <w:szCs w:val="28"/>
+        </w:rPr>
+        <w:t xml:space="preserve">Дата экспорта: {{ </w:t>
+      </w:r>
+      <w:bookmarkStart w:id="2" w:name="__DdeLink__9_394326765"/>
+      <w:r>
+        <w:rPr>
+          <w:rFonts w:ascii="Arial" w:hAnsi="Arial"/>
+          <w:b/>
+          <w:bCs/>
+          <w:sz w:val="28"/>
+          <w:szCs w:val="28"/>
+        </w:rPr>
+        <w:t>date_of_export</w:t>
+      </w:r>
+      <w:bookmarkEnd w:id="2"/>
+      <w:r>
+        <w:rPr>
+          <w:rFonts w:ascii="Arial" w:hAnsi="Arial"/>
+          <w:b/>
+          <w:bCs/>
+          <w:sz w:val="28"/>
+          <w:szCs w:val="28"/>
+        </w:rPr>
         <w:t xml:space="preserve"> }}</w:t>
       </w:r>
     </w:p>
@@ -47,21 +266,74 @@
         <w:bidi w:val="0"/>
         <w:spacing w:lineRule="auto" w:line="276" w:before="0" w:after="200"/>
         <w:jc w:val="left"/>
-        <w:rPr/>
-      </w:pPr>
-      <w:r>
-        <w:rPr/>
-        <w:t xml:space="preserve">{{ </w:t>
-      </w:r>
-      <w:r>
         <w:rPr>
           <w:rFonts w:ascii="JetBrains Mono" w:hAnsi="JetBrains Mono"/>
           <w:b w:val="false"/>
+          <w:b w:val="false"/>
+          <w:i w:val="false"/>
           <w:i w:val="false"/>
           <w:color w:val="6AAB73"/>
           <w:sz w:val="24"/>
         </w:rPr>
-        <w:t>content }}</w:t>
+      </w:pPr>
+      <w:r>
+        <w:rPr/>
+        <w:tab/>
+        <w:tab/>
+        <w:tab/>
+        <w:tab/>
+        <w:t>{%p elif lang == ‘kaz’ %}</w:t>
+      </w:r>
+    </w:p>
+    <w:p>
+      <w:pPr>
+        <w:pStyle w:val="Normal"/>
+        <w:widowControl/>
+        <w:bidi w:val="0"/>
+        <w:spacing w:lineRule="auto" w:line="276" w:before="0" w:after="200"/>
+        <w:jc w:val="center"/>
+        <w:rPr>
+          <w:rFonts w:ascii="JetBrains Mono" w:hAnsi="JetBrains Mono"/>
+          <w:b w:val="false"/>
+          <w:b w:val="false"/>
+          <w:i w:val="false"/>
+          <w:i w:val="false"/>
+          <w:color w:val="6AAB73"/>
+          <w:sz w:val="24"/>
+        </w:rPr>
+      </w:pPr>
+      <w:r>
+        <w:rPr>
+          <w:b/>
+          <w:bCs/>
+          <w:sz w:val="28"/>
+          <w:szCs w:val="28"/>
+        </w:rPr>
+        <w:t xml:space="preserve">{{ project_name }} </w:t>
+      </w:r>
+      <w:r>
+        <w:rPr>
+          <w:b/>
+          <w:sz w:val="28"/>
+        </w:rPr>
+        <w:t>жобаның экспорты {{ date_start }} бастап {{ date_end }} дейін</w:t>
+      </w:r>
+    </w:p>
+    <w:p>
+      <w:pPr>
+        <w:pStyle w:val="Normal"/>
+        <w:widowControl/>
+        <w:bidi w:val="0"/>
+        <w:spacing w:lineRule="auto" w:line="276" w:before="0" w:after="200"/>
+        <w:jc w:val="center"/>
+        <w:rPr/>
+      </w:pPr>
+      <w:r>
+        <w:rPr>
+          <w:b/>
+          <w:sz w:val="28"/>
+        </w:rPr>
+        <w:t>Экспорт күні: {{ date_of_export }}</w:t>
       </w:r>
     </w:p>
     <w:p>
@@ -71,17 +343,73 @@
         <w:bidi w:val="0"/>
         <w:spacing w:lineRule="auto" w:line="276" w:before="0" w:after="200"/>
         <w:jc w:val="left"/>
-        <w:rPr/>
-      </w:pPr>
-      <w:r>
         <w:rPr>
           <w:rFonts w:ascii="JetBrains Mono" w:hAnsi="JetBrains Mono"/>
           <w:b w:val="false"/>
+          <w:b w:val="false"/>
+          <w:i w:val="false"/>
           <w:i w:val="false"/>
           <w:color w:val="6AAB73"/>
           <w:sz w:val="24"/>
         </w:rPr>
-        <w:t>{{ my_image }}</w:t>
+      </w:pPr>
+      <w:r>
+        <w:rPr/>
+        <w:tab/>
+        <w:tab/>
+        <w:tab/>
+        <w:tab/>
+        <w:t>{%p else %}</w:t>
+      </w:r>
+    </w:p>
+    <w:p>
+      <w:pPr>
+        <w:pStyle w:val="Normal"/>
+        <w:widowControl/>
+        <w:bidi w:val="0"/>
+        <w:spacing w:lineRule="auto" w:line="276" w:before="0" w:after="200"/>
+        <w:jc w:val="center"/>
+        <w:rPr>
+          <w:b/>
+          <w:b/>
+          <w:bCs/>
+          <w:sz w:val="28"/>
+          <w:szCs w:val="28"/>
+        </w:rPr>
+      </w:pPr>
+      <w:r>
+        <w:rPr>
+          <w:b/>
+          <w:bCs/>
+          <w:sz w:val="28"/>
+          <w:szCs w:val="28"/>
+        </w:rPr>
+        <w:t>Export {{ project_name }} project from {{ date_start }} to {{ date_end }}</w:t>
+      </w:r>
+    </w:p>
+    <w:p>
+      <w:pPr>
+        <w:pStyle w:val="Normal"/>
+        <w:widowControl/>
+        <w:bidi w:val="0"/>
+        <w:spacing w:lineRule="auto" w:line="276" w:before="0" w:after="200"/>
+        <w:jc w:val="center"/>
+        <w:rPr>
+          <w:b/>
+          <w:b/>
+          <w:bCs/>
+          <w:sz w:val="28"/>
+          <w:szCs w:val="28"/>
+        </w:rPr>
+      </w:pPr>
+      <w:r>
+        <w:rPr>
+          <w:b/>
+          <w:bCs/>
+          <w:sz w:val="28"/>
+          <w:szCs w:val="28"/>
+        </w:rPr>
+        <w:t>Export date: {{ date_of_export }}</w:t>
       </w:r>
     </w:p>
     <w:p>
@@ -91,7 +419,41 @@
         <w:bidi w:val="0"/>
         <w:spacing w:lineRule="auto" w:line="276" w:before="0" w:after="200"/>
         <w:jc w:val="left"/>
+        <w:rPr>
+          <w:rFonts w:ascii="JetBrains Mono" w:hAnsi="JetBrains Mono"/>
+          <w:b w:val="false"/>
+          <w:b w:val="false"/>
+          <w:i w:val="false"/>
+          <w:i w:val="false"/>
+          <w:color w:val="6AAB73"/>
+          <w:sz w:val="24"/>
+        </w:rPr>
+      </w:pPr>
+      <w:r>
         <w:rPr/>
+        <w:tab/>
+        <w:tab/>
+        <w:tab/>
+        <w:tab/>
+        <w:t>{%p endif %}</w:t>
+      </w:r>
+    </w:p>
+    <w:p>
+      <w:pPr>
+        <w:pStyle w:val="Normal"/>
+        <w:widowControl/>
+        <w:bidi w:val="0"/>
+        <w:spacing w:lineRule="auto" w:line="276" w:before="0" w:after="200"/>
+        <w:jc w:val="left"/>
+        <w:rPr>
+          <w:rFonts w:ascii="JetBrains Mono" w:hAnsi="JetBrains Mono"/>
+          <w:b w:val="false"/>
+          <w:b w:val="false"/>
+          <w:i w:val="false"/>
+          <w:i w:val="false"/>
+          <w:color w:val="6AAB73"/>
+          <w:sz w:val="24"/>
+        </w:rPr>
       </w:pPr>
       <w:r>
         <w:rPr/>

</xml_diff>